<commit_message>
resume updated and content adjustment
resume updated and content adjustment
</commit_message>
<xml_diff>
--- a/resume/WORD/my-resume-profiles.docx
+++ b/resume/WORD/my-resume-profiles.docx
@@ -101,7 +101,7 @@
           </mc:Choice>
           <mc:Fallback>
             <w:pict>
-              <v:rect w14:anchorId="5EA94892" id="Rectangle 1" o:spid="_x0000_s1026" alt="&quot;&quot;" style="position:absolute;margin-left:0;margin-top:-177.3pt;width:3.55pt;height:996.5pt;flip:x;z-index:251661312;visibility:visible;mso-wrap-style:square;mso-width-percent:0;mso-height-percent:0;mso-wrap-distance-left:9pt;mso-wrap-distance-top:0;mso-wrap-distance-right:9pt;mso-wrap-distance-bottom:0;mso-position-horizontal:left;mso-position-horizontal-relative:page;mso-position-vertical:absolute;mso-position-vertical-relative:text;mso-width-percent:0;mso-height-percent:0;mso-width-relative:margin;mso-height-relative:margin;v-text-anchor:middle" o:gfxdata="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" fillcolor="black [3200]" stroked="f">
+              <v:rect w14:anchorId="075700AC" id="Rectangle 1" o:spid="_x0000_s1026" alt="&quot;&quot;" style="position:absolute;margin-left:0;margin-top:-177.3pt;width:3.55pt;height:996.5pt;flip:x;z-index:251661312;visibility:visible;mso-wrap-style:square;mso-width-percent:0;mso-height-percent:0;mso-wrap-distance-left:9pt;mso-wrap-distance-top:0;mso-wrap-distance-right:9pt;mso-wrap-distance-bottom:0;mso-position-horizontal:left;mso-position-horizontal-relative:page;mso-position-vertical:absolute;mso-position-vertical-relative:text;mso-width-percent:0;mso-height-percent:0;mso-width-relative:margin;mso-height-relative:margin;v-text-anchor:middle" o:gfxdata="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" fillcolor="black [3200]" stroked="f">
                 <w10:wrap anchorx="page"/>
                 <w10:anchorlock/>
               </v:rect>
@@ -139,15 +139,7 @@
           <w:sz w:val="28"/>
           <w:szCs w:val="28"/>
         </w:rPr>
-        <w:t>R</w:t>
-      </w:r>
-      <w:r>
-        <w:rPr>
-          <w:rFonts w:ascii="Calibri" w:hAnsi="Calibri" w:cs="Calibri"/>
-          <w:sz w:val="28"/>
-          <w:szCs w:val="28"/>
-        </w:rPr>
-        <w:t>]</w:t>
+        <w:t>R]</w:t>
       </w:r>
     </w:p>
     <w:p>
@@ -1514,25 +1506,7 @@
           <w:color w:val="333333"/>
           <w:szCs w:val="20"/>
         </w:rPr>
-        <w:t xml:space="preserve"> </w:t>
-      </w:r>
-      <w:proofErr w:type="spellStart"/>
-      <w:r>
-        <w:rPr>
-          <w:rFonts w:ascii="Tahoma" w:hAnsi="Tahoma" w:cs="Tahoma"/>
-          <w:color w:val="333333"/>
-          <w:szCs w:val="20"/>
-        </w:rPr>
-        <w:t>SignalR</w:t>
-      </w:r>
-      <w:proofErr w:type="spellEnd"/>
-      <w:r>
-        <w:rPr>
-          <w:rFonts w:ascii="Tahoma" w:hAnsi="Tahoma" w:cs="Tahoma"/>
-          <w:color w:val="333333"/>
-          <w:szCs w:val="20"/>
-        </w:rPr>
-        <w:t xml:space="preserve">, </w:t>
+        <w:t xml:space="preserve"> SignalR, </w:t>
       </w:r>
       <w:r>
         <w:rPr>
@@ -1881,7 +1855,6 @@
         </w:rPr>
         <w:t xml:space="preserve"> Core</w:t>
       </w:r>
-      <w:proofErr w:type="gramStart"/>
       <w:r>
         <w:rPr>
           <w:rFonts w:ascii="Tahoma" w:hAnsi="Tahoma" w:cs="Tahoma"/>
@@ -1900,18 +1873,7 @@
           <w:sz w:val="19"/>
           <w:szCs w:val="19"/>
         </w:rPr>
-        <w:t xml:space="preserve"> .Net</w:t>
-      </w:r>
-      <w:proofErr w:type="gramEnd"/>
-      <w:r>
-        <w:rPr>
-          <w:rFonts w:ascii="Tahoma" w:hAnsi="Tahoma" w:cs="Tahoma"/>
-          <w:i/>
-          <w:color w:val="333333"/>
-          <w:sz w:val="19"/>
-          <w:szCs w:val="19"/>
-        </w:rPr>
-        <w:t>8,</w:t>
+        <w:t xml:space="preserve"> .Net8,</w:t>
       </w:r>
       <w:r>
         <w:rPr>
@@ -3434,7 +3396,7 @@
           </mc:Choice>
           <mc:Fallback>
             <w:pict>
-              <v:rect w14:anchorId="571EF8D2" id="Rectangle 1" o:spid="_x0000_s1026" alt="&quot;&quot;" style="position:absolute;margin-left:-.5pt;margin-top:-201pt;width:3.55pt;height:996.5pt;flip:x;z-index:251667456;visibility:visible;mso-wrap-style:square;mso-width-percent:0;mso-height-percent:0;mso-wrap-distance-left:9pt;mso-wrap-distance-top:0;mso-wrap-distance-right:9pt;mso-wrap-distance-bottom:0;mso-position-horizontal:absolute;mso-position-horizontal-relative:page;mso-position-vertical:absolute;mso-position-vertical-relative:text;mso-width-percent:0;mso-height-percent:0;mso-width-relative:margin;mso-height-relative:margin;v-text-anchor:middle" o:gfxdata="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" fillcolor="black [3200]" stroked="f">
+              <v:rect w14:anchorId="0479AE8F" id="Rectangle 1" o:spid="_x0000_s1026" alt="&quot;&quot;" style="position:absolute;margin-left:-.5pt;margin-top:-201pt;width:3.55pt;height:996.5pt;flip:x;z-index:251667456;visibility:visible;mso-wrap-style:square;mso-width-percent:0;mso-height-percent:0;mso-wrap-distance-left:9pt;mso-wrap-distance-top:0;mso-wrap-distance-right:9pt;mso-wrap-distance-bottom:0;mso-position-horizontal:absolute;mso-position-horizontal-relative:page;mso-position-vertical:absolute;mso-position-vertical-relative:text;mso-width-percent:0;mso-height-percent:0;mso-width-relative:margin;mso-height-relative:margin;v-text-anchor:middle" o:gfxdata="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" fillcolor="black [3200]" stroked="f">
                 <w10:wrap anchorx="page"/>
                 <w10:anchorlock/>
               </v:rect>
@@ -5045,7 +5007,6 @@
           <w:szCs w:val="19"/>
         </w:rPr>
       </w:pPr>
-      <w:proofErr w:type="gramStart"/>
       <w:r>
         <w:rPr>
           <w:b/>
@@ -5055,7 +5016,6 @@
         </w:rPr>
         <w:t>B.TECH</w:t>
       </w:r>
-      <w:proofErr w:type="gramEnd"/>
       <w:r>
         <w:rPr>
           <w:sz w:val="19"/>
@@ -7641,15 +7601,6 @@
 </file>
 
 <file path=customXml/item1.xml><?xml version="1.0" encoding="utf-8"?>
-<?mso-contentType ?>
-<FormTemplates xmlns="http://schemas.microsoft.com/sharepoint/v3/contenttype/forms">
-  <Display>DocumentLibraryForm</Display>
-  <Edit>DocumentLibraryForm</Edit>
-  <New>DocumentLibraryForm</New>
-</FormTemplates>
-</file>
-
-<file path=customXml/item2.xml><?xml version="1.0" encoding="utf-8"?>
 <ct:contentTypeSchema xmlns:ct="http://schemas.microsoft.com/office/2006/metadata/contentType" xmlns:ma="http://schemas.microsoft.com/office/2006/metadata/properties/metaAttributes" ct:_="" ma:_="" ma:contentTypeName="Document" ma:contentTypeID="0x01010079F111ED35F8CC479449609E8A0923A6" ma:contentTypeVersion="28" ma:contentTypeDescription="Create a new document." ma:contentTypeScope="" ma:versionID="60f5a4f2d2b0abadcf532d48ebf9cb71">
   <xsd:schema xmlns:xsd="http://www.w3.org/2001/XMLSchema" xmlns:xs="http://www.w3.org/2001/XMLSchema" xmlns:p="http://schemas.microsoft.com/office/2006/metadata/properties" xmlns:ns1="http://schemas.microsoft.com/sharepoint/v3" xmlns:ns2="71af3243-3dd4-4a8d-8c0d-dd76da1f02a5" xmlns:ns3="16c05727-aa75-4e4a-9b5f-8a80a1165891" xmlns:ns4="230e9df3-be65-4c73-a93b-d1236ebd677e" targetNamespace="http://schemas.microsoft.com/office/2006/metadata/properties" ma:root="true" ma:fieldsID="7dd78129e6a1811f84807ad11c651531" ns1:_="" ns2:_="" ns3:_="" ns4:_="">
     <xsd:import namespace="http://schemas.microsoft.com/sharepoint/v3"/>
@@ -7961,7 +7912,7 @@
 </ct:contentTypeSchema>
 </file>
 
-<file path=customXml/item3.xml><?xml version="1.0" encoding="utf-8"?>
+<file path=customXml/item2.xml><?xml version="1.0" encoding="utf-8"?>
 <p:properties xmlns:p="http://schemas.microsoft.com/office/2006/metadata/properties" xmlns:xsi="http://www.w3.org/2001/XMLSchema-instance" xmlns:pc="http://schemas.microsoft.com/office/infopath/2007/PartnerControls">
   <documentManagement>
     <_ip_UnifiedCompliancePolicyUIAction xmlns="http://schemas.microsoft.com/sharepoint/v3" xsi:nil="true"/>
@@ -7981,15 +7932,16 @@
 </p:properties>
 </file>
 
-<file path=customXml/itemProps1.xml><?xml version="1.0" encoding="utf-8"?>
-<ds:datastoreItem xmlns:ds="http://schemas.openxmlformats.org/officeDocument/2006/customXml" ds:itemID="{25DC269C-E6BD-4588-8075-DB6EF8D60A02}">
-  <ds:schemaRefs>
-    <ds:schemaRef ds:uri="http://schemas.microsoft.com/sharepoint/v3/contenttype/forms"/>
-  </ds:schemaRefs>
-</ds:datastoreItem>
+<file path=customXml/item3.xml><?xml version="1.0" encoding="utf-8"?>
+<?mso-contentType ?>
+<FormTemplates xmlns="http://schemas.microsoft.com/sharepoint/v3/contenttype/forms">
+  <Display>DocumentLibraryForm</Display>
+  <Edit>DocumentLibraryForm</Edit>
+  <New>DocumentLibraryForm</New>
+</FormTemplates>
 </file>
 
-<file path=customXml/itemProps2.xml><?xml version="1.0" encoding="utf-8"?>
+<file path=customXml/itemProps1.xml><?xml version="1.0" encoding="utf-8"?>
 <ds:datastoreItem xmlns:ds="http://schemas.openxmlformats.org/officeDocument/2006/customXml" ds:itemID="{C5A94A14-7132-4C09-B4AF-FEF146EA1357}">
   <ds:schemaRefs>
     <ds:schemaRef ds:uri="http://schemas.microsoft.com/office/2006/metadata/contentType"/>
@@ -8010,7 +7962,7 @@
 </ds:datastoreItem>
 </file>
 
-<file path=customXml/itemProps3.xml><?xml version="1.0" encoding="utf-8"?>
+<file path=customXml/itemProps2.xml><?xml version="1.0" encoding="utf-8"?>
 <ds:datastoreItem xmlns:ds="http://schemas.openxmlformats.org/officeDocument/2006/customXml" ds:itemID="{1CEEC261-E1A8-44C9-86EB-9B713B37503F}">
   <ds:schemaRefs>
     <ds:schemaRef ds:uri="http://schemas.microsoft.com/office/2006/metadata/properties"/>
@@ -8022,6 +7974,14 @@
 </ds:datastoreItem>
 </file>
 
+<file path=customXml/itemProps3.xml><?xml version="1.0" encoding="utf-8"?>
+<ds:datastoreItem xmlns:ds="http://schemas.openxmlformats.org/officeDocument/2006/customXml" ds:itemID="{25DC269C-E6BD-4588-8075-DB6EF8D60A02}">
+  <ds:schemaRefs>
+    <ds:schemaRef ds:uri="http://schemas.microsoft.com/sharepoint/v3/contenttype/forms"/>
+  </ds:schemaRefs>
+</ds:datastoreItem>
+</file>
+
 <file path=docMetadata/LabelInfo.xml><?xml version="1.0" encoding="utf-8"?>
 <clbl:labelList xmlns:clbl="http://schemas.microsoft.com/office/2020/mipLabelMetadata">
   <clbl:label id="{f42aa342-8706-4288-bd11-ebb85995028c}" enabled="1" method="Standard" siteId="{72f988bf-86f1-41af-91ab-2d7cd011db47}" contentBits="0" removed="0"/>

</xml_diff>

<commit_message>
changed the sensitivity of the files
removed the sensitivity of the files
</commit_message>
<xml_diff>
--- a/resume/WORD/my-resume-profiles.docx
+++ b/resume/WORD/my-resume-profiles.docx
@@ -7601,6 +7601,35 @@
 </file>
 
 <file path=customXml/item1.xml><?xml version="1.0" encoding="utf-8"?>
+<?mso-contentType ?>
+<FormTemplates xmlns="http://schemas.microsoft.com/sharepoint/v3/contenttype/forms">
+  <Display>DocumentLibraryForm</Display>
+  <Edit>DocumentLibraryForm</Edit>
+  <New>DocumentLibraryForm</New>
+</FormTemplates>
+</file>
+
+<file path=customXml/item2.xml><?xml version="1.0" encoding="utf-8"?>
+<p:properties xmlns:p="http://schemas.microsoft.com/office/2006/metadata/properties" xmlns:xsi="http://www.w3.org/2001/XMLSchema-instance" xmlns:pc="http://schemas.microsoft.com/office/infopath/2007/PartnerControls">
+  <documentManagement>
+    <_ip_UnifiedCompliancePolicyUIAction xmlns="http://schemas.microsoft.com/sharepoint/v3" xsi:nil="true"/>
+    <Image xmlns="71af3243-3dd4-4a8d-8c0d-dd76da1f02a5">
+      <Url xsi:nil="true"/>
+      <Description xsi:nil="true"/>
+    </Image>
+    <Status xmlns="71af3243-3dd4-4a8d-8c0d-dd76da1f02a5">Not started</Status>
+    <Background xmlns="71af3243-3dd4-4a8d-8c0d-dd76da1f02a5">false</Background>
+    <_ip_UnifiedCompliancePolicyProperties xmlns="http://schemas.microsoft.com/sharepoint/v3" xsi:nil="true"/>
+    <ImageTagsTaxHTField xmlns="71af3243-3dd4-4a8d-8c0d-dd76da1f02a5">
+      <Terms xmlns="http://schemas.microsoft.com/office/infopath/2007/PartnerControls"/>
+    </ImageTagsTaxHTField>
+    <TaxCatchAll xmlns="230e9df3-be65-4c73-a93b-d1236ebd677e" xsi:nil="true"/>
+    <MediaServiceKeyPoints xmlns="71af3243-3dd4-4a8d-8c0d-dd76da1f02a5" xsi:nil="true"/>
+  </documentManagement>
+</p:properties>
+</file>
+
+<file path=customXml/item3.xml><?xml version="1.0" encoding="utf-8"?>
 <ct:contentTypeSchema xmlns:ct="http://schemas.microsoft.com/office/2006/metadata/contentType" xmlns:ma="http://schemas.microsoft.com/office/2006/metadata/properties/metaAttributes" ct:_="" ma:_="" ma:contentTypeName="Document" ma:contentTypeID="0x01010079F111ED35F8CC479449609E8A0923A6" ma:contentTypeVersion="28" ma:contentTypeDescription="Create a new document." ma:contentTypeScope="" ma:versionID="60f5a4f2d2b0abadcf532d48ebf9cb71">
   <xsd:schema xmlns:xsd="http://www.w3.org/2001/XMLSchema" xmlns:xs="http://www.w3.org/2001/XMLSchema" xmlns:p="http://schemas.microsoft.com/office/2006/metadata/properties" xmlns:ns1="http://schemas.microsoft.com/sharepoint/v3" xmlns:ns2="71af3243-3dd4-4a8d-8c0d-dd76da1f02a5" xmlns:ns3="16c05727-aa75-4e4a-9b5f-8a80a1165891" xmlns:ns4="230e9df3-be65-4c73-a93b-d1236ebd677e" targetNamespace="http://schemas.microsoft.com/office/2006/metadata/properties" ma:root="true" ma:fieldsID="7dd78129e6a1811f84807ad11c651531" ns1:_="" ns2:_="" ns3:_="" ns4:_="">
     <xsd:import namespace="http://schemas.microsoft.com/sharepoint/v3"/>
@@ -7912,36 +7941,27 @@
 </ct:contentTypeSchema>
 </file>
 
-<file path=customXml/item2.xml><?xml version="1.0" encoding="utf-8"?>
-<p:properties xmlns:p="http://schemas.microsoft.com/office/2006/metadata/properties" xmlns:xsi="http://www.w3.org/2001/XMLSchema-instance" xmlns:pc="http://schemas.microsoft.com/office/infopath/2007/PartnerControls">
-  <documentManagement>
-    <_ip_UnifiedCompliancePolicyUIAction xmlns="http://schemas.microsoft.com/sharepoint/v3" xsi:nil="true"/>
-    <Image xmlns="71af3243-3dd4-4a8d-8c0d-dd76da1f02a5">
-      <Url xsi:nil="true"/>
-      <Description xsi:nil="true"/>
-    </Image>
-    <Status xmlns="71af3243-3dd4-4a8d-8c0d-dd76da1f02a5">Not started</Status>
-    <Background xmlns="71af3243-3dd4-4a8d-8c0d-dd76da1f02a5">false</Background>
-    <_ip_UnifiedCompliancePolicyProperties xmlns="http://schemas.microsoft.com/sharepoint/v3" xsi:nil="true"/>
-    <ImageTagsTaxHTField xmlns="71af3243-3dd4-4a8d-8c0d-dd76da1f02a5">
-      <Terms xmlns="http://schemas.microsoft.com/office/infopath/2007/PartnerControls"/>
-    </ImageTagsTaxHTField>
-    <TaxCatchAll xmlns="230e9df3-be65-4c73-a93b-d1236ebd677e" xsi:nil="true"/>
-    <MediaServiceKeyPoints xmlns="71af3243-3dd4-4a8d-8c0d-dd76da1f02a5" xsi:nil="true"/>
-  </documentManagement>
-</p:properties>
+<file path=customXml/itemProps1.xml><?xml version="1.0" encoding="utf-8"?>
+<ds:datastoreItem xmlns:ds="http://schemas.openxmlformats.org/officeDocument/2006/customXml" ds:itemID="{25DC269C-E6BD-4588-8075-DB6EF8D60A02}">
+  <ds:schemaRefs>
+    <ds:schemaRef ds:uri="http://schemas.microsoft.com/sharepoint/v3/contenttype/forms"/>
+  </ds:schemaRefs>
+</ds:datastoreItem>
 </file>
 
-<file path=customXml/item3.xml><?xml version="1.0" encoding="utf-8"?>
-<?mso-contentType ?>
-<FormTemplates xmlns="http://schemas.microsoft.com/sharepoint/v3/contenttype/forms">
-  <Display>DocumentLibraryForm</Display>
-  <Edit>DocumentLibraryForm</Edit>
-  <New>DocumentLibraryForm</New>
-</FormTemplates>
+<file path=customXml/itemProps2.xml><?xml version="1.0" encoding="utf-8"?>
+<ds:datastoreItem xmlns:ds="http://schemas.openxmlformats.org/officeDocument/2006/customXml" ds:itemID="{1CEEC261-E1A8-44C9-86EB-9B713B37503F}">
+  <ds:schemaRefs>
+    <ds:schemaRef ds:uri="http://schemas.microsoft.com/office/2006/metadata/properties"/>
+    <ds:schemaRef ds:uri="http://schemas.microsoft.com/office/infopath/2007/PartnerControls"/>
+    <ds:schemaRef ds:uri="http://schemas.microsoft.com/sharepoint/v3"/>
+    <ds:schemaRef ds:uri="71af3243-3dd4-4a8d-8c0d-dd76da1f02a5"/>
+    <ds:schemaRef ds:uri="230e9df3-be65-4c73-a93b-d1236ebd677e"/>
+  </ds:schemaRefs>
+</ds:datastoreItem>
 </file>
 
-<file path=customXml/itemProps1.xml><?xml version="1.0" encoding="utf-8"?>
+<file path=customXml/itemProps3.xml><?xml version="1.0" encoding="utf-8"?>
 <ds:datastoreItem xmlns:ds="http://schemas.openxmlformats.org/officeDocument/2006/customXml" ds:itemID="{C5A94A14-7132-4C09-B4AF-FEF146EA1357}">
   <ds:schemaRefs>
     <ds:schemaRef ds:uri="http://schemas.microsoft.com/office/2006/metadata/contentType"/>
@@ -7962,28 +7982,8 @@
 </ds:datastoreItem>
 </file>
 
-<file path=customXml/itemProps2.xml><?xml version="1.0" encoding="utf-8"?>
-<ds:datastoreItem xmlns:ds="http://schemas.openxmlformats.org/officeDocument/2006/customXml" ds:itemID="{1CEEC261-E1A8-44C9-86EB-9B713B37503F}">
-  <ds:schemaRefs>
-    <ds:schemaRef ds:uri="http://schemas.microsoft.com/office/2006/metadata/properties"/>
-    <ds:schemaRef ds:uri="http://schemas.microsoft.com/office/infopath/2007/PartnerControls"/>
-    <ds:schemaRef ds:uri="http://schemas.microsoft.com/sharepoint/v3"/>
-    <ds:schemaRef ds:uri="71af3243-3dd4-4a8d-8c0d-dd76da1f02a5"/>
-    <ds:schemaRef ds:uri="230e9df3-be65-4c73-a93b-d1236ebd677e"/>
-  </ds:schemaRefs>
-</ds:datastoreItem>
-</file>
-
-<file path=customXml/itemProps3.xml><?xml version="1.0" encoding="utf-8"?>
-<ds:datastoreItem xmlns:ds="http://schemas.openxmlformats.org/officeDocument/2006/customXml" ds:itemID="{25DC269C-E6BD-4588-8075-DB6EF8D60A02}">
-  <ds:schemaRefs>
-    <ds:schemaRef ds:uri="http://schemas.microsoft.com/sharepoint/v3/contenttype/forms"/>
-  </ds:schemaRefs>
-</ds:datastoreItem>
-</file>
-
 <file path=docMetadata/LabelInfo.xml><?xml version="1.0" encoding="utf-8"?>
 <clbl:labelList xmlns:clbl="http://schemas.microsoft.com/office/2020/mipLabelMetadata">
-  <clbl:label id="{f42aa342-8706-4288-bd11-ebb85995028c}" enabled="1" method="Standard" siteId="{72f988bf-86f1-41af-91ab-2d7cd011db47}" contentBits="0" removed="0"/>
+  <clbl:label id="{87ba5c36-b7cf-4793-bbc2-bd5b3a9f95ca}" enabled="1" method="Privileged" siteId="{72f988bf-86f1-41af-91ab-2d7cd011db47}" contentBits="0" removed="0"/>
 </clbl:labelList>
 </file>
</xml_diff>

<commit_message>
updated my resumes and profiles for skillset corrections
</commit_message>
<xml_diff>
--- a/resume/WORD/my-resume-profiles.docx
+++ b/resume/WORD/my-resume-profiles.docx
@@ -1803,12 +1803,13 @@
           <w:sz w:val="19"/>
           <w:szCs w:val="19"/>
         </w:rPr>
-        <w:t>Consultant</w:t>
+        <w:t>Full Stack Dev</w:t>
       </w:r>
       <w:r>
         <w:rPr>
           <w:rFonts w:ascii="Tahoma" w:hAnsi="Tahoma" w:cs="Tahoma"/>
           <w:b/>
+          <w:bCs/>
           <w:color w:val="333333"/>
           <w:sz w:val="19"/>
           <w:szCs w:val="19"/>
@@ -1818,6 +1819,27 @@
       <w:r>
         <w:rPr>
           <w:rFonts w:ascii="Tahoma" w:hAnsi="Tahoma" w:cs="Tahoma"/>
+          <w:b/>
+          <w:bCs/>
+          <w:color w:val="333333"/>
+          <w:sz w:val="19"/>
+          <w:szCs w:val="19"/>
+        </w:rPr>
+        <w:t>[Consultant]</w:t>
+      </w:r>
+      <w:r>
+        <w:rPr>
+          <w:rFonts w:ascii="Tahoma" w:hAnsi="Tahoma" w:cs="Tahoma"/>
+          <w:b/>
+          <w:color w:val="333333"/>
+          <w:sz w:val="19"/>
+          <w:szCs w:val="19"/>
+        </w:rPr>
+        <w:t xml:space="preserve"> </w:t>
+      </w:r>
+      <w:r>
+        <w:rPr>
+          <w:rFonts w:ascii="Tahoma" w:hAnsi="Tahoma" w:cs="Tahoma"/>
           <w:i/>
           <w:color w:val="333333"/>
           <w:sz w:val="19"/>
@@ -1855,6 +1877,7 @@
         </w:rPr>
         <w:t xml:space="preserve"> Core</w:t>
       </w:r>
+      <w:proofErr w:type="gramStart"/>
       <w:r>
         <w:rPr>
           <w:rFonts w:ascii="Tahoma" w:hAnsi="Tahoma" w:cs="Tahoma"/>
@@ -1873,7 +1896,18 @@
           <w:sz w:val="19"/>
           <w:szCs w:val="19"/>
         </w:rPr>
-        <w:t xml:space="preserve"> .Net8,</w:t>
+        <w:t xml:space="preserve"> .Net</w:t>
+      </w:r>
+      <w:proofErr w:type="gramEnd"/>
+      <w:r>
+        <w:rPr>
+          <w:rFonts w:ascii="Tahoma" w:hAnsi="Tahoma" w:cs="Tahoma"/>
+          <w:i/>
+          <w:color w:val="333333"/>
+          <w:sz w:val="19"/>
+          <w:szCs w:val="19"/>
+        </w:rPr>
+        <w:t>8,</w:t>
       </w:r>
       <w:r>
         <w:rPr>
@@ -2419,7 +2453,18 @@
           <w:sz w:val="19"/>
           <w:szCs w:val="19"/>
         </w:rPr>
-        <w:t>Associate </w:t>
+        <w:t>Full Stack</w:t>
+      </w:r>
+      <w:r>
+        <w:rPr>
+          <w:rFonts w:ascii="Tahoma" w:hAnsi="Tahoma" w:cs="Tahoma"/>
+          <w:b/>
+          <w:bCs/>
+          <w:color w:val="333333"/>
+          <w:sz w:val="19"/>
+          <w:szCs w:val="19"/>
+        </w:rPr>
+        <w:t> </w:t>
       </w:r>
       <w:r>
         <w:rPr>
@@ -7601,35 +7646,6 @@
 </file>
 
 <file path=customXml/item1.xml><?xml version="1.0" encoding="utf-8"?>
-<?mso-contentType ?>
-<FormTemplates xmlns="http://schemas.microsoft.com/sharepoint/v3/contenttype/forms">
-  <Display>DocumentLibraryForm</Display>
-  <Edit>DocumentLibraryForm</Edit>
-  <New>DocumentLibraryForm</New>
-</FormTemplates>
-</file>
-
-<file path=customXml/item2.xml><?xml version="1.0" encoding="utf-8"?>
-<p:properties xmlns:p="http://schemas.microsoft.com/office/2006/metadata/properties" xmlns:xsi="http://www.w3.org/2001/XMLSchema-instance" xmlns:pc="http://schemas.microsoft.com/office/infopath/2007/PartnerControls">
-  <documentManagement>
-    <_ip_UnifiedCompliancePolicyUIAction xmlns="http://schemas.microsoft.com/sharepoint/v3" xsi:nil="true"/>
-    <Image xmlns="71af3243-3dd4-4a8d-8c0d-dd76da1f02a5">
-      <Url xsi:nil="true"/>
-      <Description xsi:nil="true"/>
-    </Image>
-    <Status xmlns="71af3243-3dd4-4a8d-8c0d-dd76da1f02a5">Not started</Status>
-    <Background xmlns="71af3243-3dd4-4a8d-8c0d-dd76da1f02a5">false</Background>
-    <_ip_UnifiedCompliancePolicyProperties xmlns="http://schemas.microsoft.com/sharepoint/v3" xsi:nil="true"/>
-    <ImageTagsTaxHTField xmlns="71af3243-3dd4-4a8d-8c0d-dd76da1f02a5">
-      <Terms xmlns="http://schemas.microsoft.com/office/infopath/2007/PartnerControls"/>
-    </ImageTagsTaxHTField>
-    <TaxCatchAll xmlns="230e9df3-be65-4c73-a93b-d1236ebd677e" xsi:nil="true"/>
-    <MediaServiceKeyPoints xmlns="71af3243-3dd4-4a8d-8c0d-dd76da1f02a5" xsi:nil="true"/>
-  </documentManagement>
-</p:properties>
-</file>
-
-<file path=customXml/item3.xml><?xml version="1.0" encoding="utf-8"?>
 <ct:contentTypeSchema xmlns:ct="http://schemas.microsoft.com/office/2006/metadata/contentType" xmlns:ma="http://schemas.microsoft.com/office/2006/metadata/properties/metaAttributes" ct:_="" ma:_="" ma:contentTypeName="Document" ma:contentTypeID="0x01010079F111ED35F8CC479449609E8A0923A6" ma:contentTypeVersion="28" ma:contentTypeDescription="Create a new document." ma:contentTypeScope="" ma:versionID="60f5a4f2d2b0abadcf532d48ebf9cb71">
   <xsd:schema xmlns:xsd="http://www.w3.org/2001/XMLSchema" xmlns:xs="http://www.w3.org/2001/XMLSchema" xmlns:p="http://schemas.microsoft.com/office/2006/metadata/properties" xmlns:ns1="http://schemas.microsoft.com/sharepoint/v3" xmlns:ns2="71af3243-3dd4-4a8d-8c0d-dd76da1f02a5" xmlns:ns3="16c05727-aa75-4e4a-9b5f-8a80a1165891" xmlns:ns4="230e9df3-be65-4c73-a93b-d1236ebd677e" targetNamespace="http://schemas.microsoft.com/office/2006/metadata/properties" ma:root="true" ma:fieldsID="7dd78129e6a1811f84807ad11c651531" ns1:_="" ns2:_="" ns3:_="" ns4:_="">
     <xsd:import namespace="http://schemas.microsoft.com/sharepoint/v3"/>
@@ -7941,27 +7957,36 @@
 </ct:contentTypeSchema>
 </file>
 
-<file path=customXml/itemProps1.xml><?xml version="1.0" encoding="utf-8"?>
-<ds:datastoreItem xmlns:ds="http://schemas.openxmlformats.org/officeDocument/2006/customXml" ds:itemID="{25DC269C-E6BD-4588-8075-DB6EF8D60A02}">
-  <ds:schemaRefs>
-    <ds:schemaRef ds:uri="http://schemas.microsoft.com/sharepoint/v3/contenttype/forms"/>
-  </ds:schemaRefs>
-</ds:datastoreItem>
+<file path=customXml/item2.xml><?xml version="1.0" encoding="utf-8"?>
+<p:properties xmlns:p="http://schemas.microsoft.com/office/2006/metadata/properties" xmlns:xsi="http://www.w3.org/2001/XMLSchema-instance" xmlns:pc="http://schemas.microsoft.com/office/infopath/2007/PartnerControls">
+  <documentManagement>
+    <_ip_UnifiedCompliancePolicyUIAction xmlns="http://schemas.microsoft.com/sharepoint/v3" xsi:nil="true"/>
+    <Image xmlns="71af3243-3dd4-4a8d-8c0d-dd76da1f02a5">
+      <Url xsi:nil="true"/>
+      <Description xsi:nil="true"/>
+    </Image>
+    <Status xmlns="71af3243-3dd4-4a8d-8c0d-dd76da1f02a5">Not started</Status>
+    <Background xmlns="71af3243-3dd4-4a8d-8c0d-dd76da1f02a5">false</Background>
+    <_ip_UnifiedCompliancePolicyProperties xmlns="http://schemas.microsoft.com/sharepoint/v3" xsi:nil="true"/>
+    <ImageTagsTaxHTField xmlns="71af3243-3dd4-4a8d-8c0d-dd76da1f02a5">
+      <Terms xmlns="http://schemas.microsoft.com/office/infopath/2007/PartnerControls"/>
+    </ImageTagsTaxHTField>
+    <TaxCatchAll xmlns="230e9df3-be65-4c73-a93b-d1236ebd677e" xsi:nil="true"/>
+    <MediaServiceKeyPoints xmlns="71af3243-3dd4-4a8d-8c0d-dd76da1f02a5" xsi:nil="true"/>
+  </documentManagement>
+</p:properties>
 </file>
 
-<file path=customXml/itemProps2.xml><?xml version="1.0" encoding="utf-8"?>
-<ds:datastoreItem xmlns:ds="http://schemas.openxmlformats.org/officeDocument/2006/customXml" ds:itemID="{1CEEC261-E1A8-44C9-86EB-9B713B37503F}">
-  <ds:schemaRefs>
-    <ds:schemaRef ds:uri="http://schemas.microsoft.com/office/2006/metadata/properties"/>
-    <ds:schemaRef ds:uri="http://schemas.microsoft.com/office/infopath/2007/PartnerControls"/>
-    <ds:schemaRef ds:uri="http://schemas.microsoft.com/sharepoint/v3"/>
-    <ds:schemaRef ds:uri="71af3243-3dd4-4a8d-8c0d-dd76da1f02a5"/>
-    <ds:schemaRef ds:uri="230e9df3-be65-4c73-a93b-d1236ebd677e"/>
-  </ds:schemaRefs>
-</ds:datastoreItem>
+<file path=customXml/item3.xml><?xml version="1.0" encoding="utf-8"?>
+<?mso-contentType ?>
+<FormTemplates xmlns="http://schemas.microsoft.com/sharepoint/v3/contenttype/forms">
+  <Display>DocumentLibraryForm</Display>
+  <Edit>DocumentLibraryForm</Edit>
+  <New>DocumentLibraryForm</New>
+</FormTemplates>
 </file>
 
-<file path=customXml/itemProps3.xml><?xml version="1.0" encoding="utf-8"?>
+<file path=customXml/itemProps1.xml><?xml version="1.0" encoding="utf-8"?>
 <ds:datastoreItem xmlns:ds="http://schemas.openxmlformats.org/officeDocument/2006/customXml" ds:itemID="{C5A94A14-7132-4C09-B4AF-FEF146EA1357}">
   <ds:schemaRefs>
     <ds:schemaRef ds:uri="http://schemas.microsoft.com/office/2006/metadata/contentType"/>
@@ -7982,6 +8007,26 @@
 </ds:datastoreItem>
 </file>
 
+<file path=customXml/itemProps2.xml><?xml version="1.0" encoding="utf-8"?>
+<ds:datastoreItem xmlns:ds="http://schemas.openxmlformats.org/officeDocument/2006/customXml" ds:itemID="{1CEEC261-E1A8-44C9-86EB-9B713B37503F}">
+  <ds:schemaRefs>
+    <ds:schemaRef ds:uri="http://schemas.microsoft.com/office/2006/metadata/properties"/>
+    <ds:schemaRef ds:uri="http://schemas.microsoft.com/office/infopath/2007/PartnerControls"/>
+    <ds:schemaRef ds:uri="http://schemas.microsoft.com/sharepoint/v3"/>
+    <ds:schemaRef ds:uri="71af3243-3dd4-4a8d-8c0d-dd76da1f02a5"/>
+    <ds:schemaRef ds:uri="230e9df3-be65-4c73-a93b-d1236ebd677e"/>
+  </ds:schemaRefs>
+</ds:datastoreItem>
+</file>
+
+<file path=customXml/itemProps3.xml><?xml version="1.0" encoding="utf-8"?>
+<ds:datastoreItem xmlns:ds="http://schemas.openxmlformats.org/officeDocument/2006/customXml" ds:itemID="{25DC269C-E6BD-4588-8075-DB6EF8D60A02}">
+  <ds:schemaRefs>
+    <ds:schemaRef ds:uri="http://schemas.microsoft.com/sharepoint/v3/contenttype/forms"/>
+  </ds:schemaRefs>
+</ds:datastoreItem>
+</file>
+
 <file path=docMetadata/LabelInfo.xml><?xml version="1.0" encoding="utf-8"?>
 <clbl:labelList xmlns:clbl="http://schemas.microsoft.com/office/2020/mipLabelMetadata">
   <clbl:label id="{87ba5c36-b7cf-4793-bbc2-bd5b3a9f95ca}" enabled="1" method="Privileged" siteId="{72f988bf-86f1-41af-91ab-2d7cd011db47}" contentBits="0" removed="0"/>

</xml_diff>